<commit_message>
ya tengo algunos views
</commit_message>
<xml_diff>
--- a/PROYECTO.docx
+++ b/PROYECTO.docx
@@ -560,15 +560,29 @@
       </w:r>
       <w:r>
         <w:rPr>
+          <w:highlight w:val="yellow"/>
           <w:lang w:val="en-US"/>
         </w:rPr>
-        <w:t xml:space="preserve">PROFILE - </w:t>
+        <w:t>PROFILE</w:t>
       </w:r>
       <w:r>
         <w:rPr>
           <w:lang w:val="en-US"/>
         </w:rPr>
-        <w:t xml:space="preserve">LOG OUT – </w:t>
+        <w:t xml:space="preserve"> - </w:t>
+      </w:r>
+      <w:r>
+        <w:rPr>
+          <w:highlight w:val="yellow"/>
+          <w:lang w:val="en-US"/>
+        </w:rPr>
+        <w:t>LOG OUT</w:t>
+      </w:r>
+      <w:r>
+        <w:rPr>
+          <w:lang w:val="en-US"/>
+        </w:rPr>
+        <w:t xml:space="preserve"> – </w:t>
       </w:r>
       <w:r>
         <w:rPr>
@@ -1691,14 +1705,23 @@
     <w:p/>
     <w:p>
       <w:r>
+        <w:rPr>
+          <w:highlight w:val="yellow"/>
+        </w:rPr>
         <w:t xml:space="preserve">En esta página se permite ingresar las credenciales de un usuario existente. Se usa el email y su </w:t>
       </w:r>
       <w:proofErr w:type="spellStart"/>
       <w:r>
+        <w:rPr>
+          <w:highlight w:val="yellow"/>
+        </w:rPr>
         <w:t>password</w:t>
       </w:r>
       <w:proofErr w:type="spellEnd"/>
       <w:r>
+        <w:rPr>
+          <w:highlight w:val="yellow"/>
+        </w:rPr>
         <w:t>.</w:t>
       </w:r>
     </w:p>
@@ -1731,7 +1754,6 @@
         </w:rPr>
         <w:t>SIGN UP (/join)</w:t>
       </w:r>
-      <w:bookmarkStart w:id="0" w:name="_GoBack"/>
       <w:r>
         <w:rPr>
           <w:highlight w:val="magenta"/>
@@ -1771,7 +1793,6 @@
         </w:rPr>
         <w:t xml:space="preserve"> a /users/new?)</w:t>
       </w:r>
-      <w:bookmarkEnd w:id="0"/>
     </w:p>
     <w:p>
       <w:pPr>
@@ -1782,37 +1803,64 @@
     </w:p>
     <w:p>
       <w:r>
+        <w:rPr>
+          <w:highlight w:val="yellow"/>
+        </w:rPr>
         <w:t xml:space="preserve">Se permite crear un nuevo usuario. Se pide el Email, Nombre Completo, </w:t>
       </w:r>
       <w:proofErr w:type="spellStart"/>
       <w:r>
+        <w:rPr>
+          <w:highlight w:val="yellow"/>
+        </w:rPr>
         <w:t>Password</w:t>
       </w:r>
       <w:proofErr w:type="spellEnd"/>
       <w:r>
+        <w:rPr>
+          <w:highlight w:val="yellow"/>
+        </w:rPr>
         <w:t xml:space="preserve">, </w:t>
       </w:r>
       <w:proofErr w:type="spellStart"/>
       <w:r>
+        <w:rPr>
+          <w:highlight w:val="yellow"/>
+        </w:rPr>
         <w:t>Password</w:t>
       </w:r>
       <w:proofErr w:type="spellEnd"/>
       <w:r>
+        <w:rPr>
+          <w:highlight w:val="yellow"/>
+        </w:rPr>
         <w:t xml:space="preserve"> </w:t>
       </w:r>
       <w:proofErr w:type="spellStart"/>
       <w:r>
+        <w:rPr>
+          <w:highlight w:val="yellow"/>
+        </w:rPr>
         <w:t>Confirmation</w:t>
       </w:r>
       <w:proofErr w:type="spellEnd"/>
       <w:r>
+        <w:rPr>
+          <w:highlight w:val="yellow"/>
+        </w:rPr>
         <w:t>.</w:t>
       </w:r>
       <w:r>
         <w:rPr>
+          <w:highlight w:val="yellow"/>
+        </w:rPr>
+        <w:t>(</w:t>
+      </w:r>
+      <w:r>
+        <w:rPr>
           <w:highlight w:val="magenta"/>
         </w:rPr>
-        <w:t xml:space="preserve">(Y el resto de la </w:t>
+        <w:t xml:space="preserve">Y el resto de la </w:t>
       </w:r>
       <w:proofErr w:type="spellStart"/>
       <w:r>
@@ -3001,10 +3049,9 @@
       </w:pPr>
     </w:p>
     <w:p>
-      <w:r>
-        <w:rPr>
-          <w:highlight w:val="yellow"/>
-        </w:rPr>
+      <w:bookmarkStart w:id="0" w:name="_GoBack"/>
+      <w:bookmarkEnd w:id="0"/>
+      <w:r>
         <w:t>Se permite editar los datos básicos del usuario como ser Email, Nombre Completo, Ciudad, País y Si quiere recibir correos o no.</w:t>
       </w:r>
     </w:p>

</xml_diff>

<commit_message>
Ultima subida, trabajando en el link del delete
</commit_message>
<xml_diff>
--- a/PROYECTO.docx
+++ b/PROYECTO.docx
@@ -493,7 +493,16 @@
         <w:t>SI NO ESTA LOGGED IN</w:t>
       </w:r>
       <w:r>
-        <w:t xml:space="preserve"> se muestra: CAMPAIGNS - </w:t>
+        <w:t xml:space="preserve"> se muestra: </w:t>
+      </w:r>
+      <w:r>
+        <w:rPr>
+          <w:highlight w:val="yellow"/>
+        </w:rPr>
+        <w:t>CAMPAIGNS</w:t>
+      </w:r>
+      <w:r>
+        <w:t xml:space="preserve"> - </w:t>
       </w:r>
       <w:r>
         <w:rPr>
@@ -556,7 +565,33 @@
         <w:rPr>
           <w:lang w:val="en-US"/>
         </w:rPr>
-        <w:t xml:space="preserve">: CAMPAIGNS – START A CAMPAIGN – MY DASHBOARD – </w:t>
+        <w:t xml:space="preserve">: </w:t>
+      </w:r>
+      <w:r>
+        <w:rPr>
+          <w:highlight w:val="yellow"/>
+          <w:lang w:val="en-US"/>
+        </w:rPr>
+        <w:t>CAMPAIGNS</w:t>
+      </w:r>
+      <w:r>
+        <w:rPr>
+          <w:lang w:val="en-US"/>
+        </w:rPr>
+        <w:t xml:space="preserve"> – </w:t>
+      </w:r>
+      <w:r>
+        <w:rPr>
+          <w:highlight w:val="yellow"/>
+          <w:lang w:val="en-US"/>
+        </w:rPr>
+        <w:t>START A CAMPAIGN</w:t>
+      </w:r>
+      <w:r>
+        <w:rPr>
+          <w:lang w:val="en-US"/>
+        </w:rPr>
+        <w:t xml:space="preserve"> – MY DASHBOARD – </w:t>
       </w:r>
       <w:r>
         <w:rPr>
@@ -775,12 +810,21 @@
     <w:p>
       <w:r>
         <w:rPr>
-          <w:highlight w:val="darkGray"/>
-        </w:rPr>
-        <w:t>INDEX</w:t>
-      </w:r>
-      <w:r>
-        <w:t xml:space="preserve"> de las campañas. Decorar atractivamente y debe mostrar un listado de todas las campañas que hay. </w:t>
+          <w:highlight w:val="yellow"/>
+        </w:rPr>
+        <w:t>INDEX de las campañas.</w:t>
+      </w:r>
+      <w:r>
+        <w:t xml:space="preserve"> Decorar atractivamente </w:t>
+      </w:r>
+      <w:r>
+        <w:rPr>
+          <w:highlight w:val="yellow"/>
+        </w:rPr>
+        <w:t>y debe mostrar un listado de todas las campañas que hay.</w:t>
+      </w:r>
+      <w:r>
+        <w:t xml:space="preserve"> </w:t>
       </w:r>
     </w:p>
     <w:p>
@@ -792,7 +836,13 @@
         </w:numPr>
       </w:pPr>
       <w:r>
-        <w:t xml:space="preserve">SOLO se muestran los que aún no han finalizado. </w:t>
+        <w:rPr>
+          <w:highlight w:val="yellow"/>
+        </w:rPr>
+        <w:t>SOLO se muestran los que aún no han finalizado.</w:t>
+      </w:r>
+      <w:r>
+        <w:t xml:space="preserve"> </w:t>
       </w:r>
     </w:p>
     <w:p>
@@ -804,7 +854,13 @@
         </w:numPr>
       </w:pPr>
       <w:r>
-        <w:t xml:space="preserve">SE muestran desde el más reciente al más viejo. </w:t>
+        <w:rPr>
+          <w:highlight w:val="yellow"/>
+        </w:rPr>
+        <w:t>SE muestran desde el más reciente al más viejo.</w:t>
+      </w:r>
+      <w:r>
+        <w:t xml:space="preserve"> </w:t>
       </w:r>
     </w:p>
     <w:p>
@@ -816,7 +872,19 @@
         </w:numPr>
       </w:pPr>
       <w:r>
-        <w:t>LAS COLUMNAS DE LA TABLA SON: Titulo, Reseña, Categoría, Meta, Monto Donado, Creado En, Nombre Usuario Creador.</w:t>
+        <w:rPr>
+          <w:highlight w:val="yellow"/>
+        </w:rPr>
+        <w:t>LAS COLUMNAS DE LA TABLA SON: Titulo, Reseña, Categoría, Meta,</w:t>
+      </w:r>
+      <w:r>
+        <w:t xml:space="preserve"> Monto Donado, </w:t>
+      </w:r>
+      <w:r>
+        <w:rPr>
+          <w:highlight w:val="yellow"/>
+        </w:rPr>
+        <w:t>Creado En, Nombre Usuario Creador.</w:t>
       </w:r>
     </w:p>
     <w:p>
@@ -909,12 +977,30 @@
     <w:p/>
     <w:p>
       <w:r>
-        <w:t>Muestra TODA la información</w:t>
-      </w:r>
-      <w:r>
+        <w:rPr>
+          <w:highlight w:val="yellow"/>
+        </w:rPr>
+        <w:t>Muestra</w:t>
+      </w:r>
+      <w:r>
+        <w:t xml:space="preserve"> TODA </w:t>
+      </w:r>
+      <w:r>
+        <w:rPr>
+          <w:highlight w:val="yellow"/>
+        </w:rPr>
+        <w:t>la información</w:t>
+      </w:r>
+      <w:r>
+        <w:rPr>
+          <w:highlight w:val="yellow"/>
+        </w:rPr>
         <w:t xml:space="preserve"> (Excepto la reseña)</w:t>
       </w:r>
       <w:r>
+        <w:rPr>
+          <w:highlight w:val="yellow"/>
+        </w:rPr>
         <w:t xml:space="preserve"> creada para dicha campaña, incluyendo cuando fue creado y su fecha de finalización.</w:t>
       </w:r>
     </w:p>
@@ -928,7 +1014,13 @@
         </w:numPr>
       </w:pPr>
       <w:r>
-        <w:t xml:space="preserve">Muestra en algún lado la información del creador (NOMBRE COMPLETO, Un </w:t>
+        <w:rPr>
+          <w:highlight w:val="yellow"/>
+        </w:rPr>
+        <w:t>Muestra en algún lado la información del creador (NOMBRE COMPLETO,</w:t>
+      </w:r>
+      <w:r>
+        <w:t xml:space="preserve"> Un </w:t>
       </w:r>
       <w:proofErr w:type="spellStart"/>
       <w:r>
@@ -936,14 +1028,26 @@
       </w:r>
       <w:proofErr w:type="spellEnd"/>
       <w:r>
-        <w:t xml:space="preserve"> Link al Correo, Ciudad/</w:t>
-      </w:r>
-      <w:proofErr w:type="spellStart"/>
-      <w:r>
+        <w:t xml:space="preserve"> Link al Correo, </w:t>
+      </w:r>
+      <w:r>
+        <w:rPr>
+          <w:highlight w:val="yellow"/>
+        </w:rPr>
+        <w:t>Ciudad/</w:t>
+      </w:r>
+      <w:proofErr w:type="spellStart"/>
+      <w:r>
+        <w:rPr>
+          <w:highlight w:val="yellow"/>
+        </w:rPr>
         <w:t>Pais</w:t>
       </w:r>
       <w:proofErr w:type="spellEnd"/>
       <w:r>
+        <w:rPr>
+          <w:highlight w:val="yellow"/>
+        </w:rPr>
         <w:t>)</w:t>
       </w:r>
     </w:p>
@@ -956,7 +1060,22 @@
         </w:numPr>
       </w:pPr>
       <w:r>
-        <w:t xml:space="preserve">Muestra de manera creativa la meta y la suma de donaciones hechas, por </w:t>
+        <w:rPr>
+          <w:highlight w:val="yellow"/>
+        </w:rPr>
+        <w:t>Muestra</w:t>
+      </w:r>
+      <w:r>
+        <w:t xml:space="preserve"> de manera creativa </w:t>
+      </w:r>
+      <w:r>
+        <w:rPr>
+          <w:highlight w:val="yellow"/>
+        </w:rPr>
+        <w:t>la meta y la suma de donaciones hechas</w:t>
+      </w:r>
+      <w:r>
+        <w:t xml:space="preserve">, por </w:t>
       </w:r>
       <w:r>
         <w:t>ejemplo,</w:t>
@@ -1265,33 +1384,21 @@
           <w:numId w:val="5"/>
         </w:numPr>
         <w:rPr>
-          <w:highlight w:val="red"/>
-        </w:rPr>
-      </w:pPr>
-      <w:r>
-        <w:rPr>
-          <w:highlight w:val="red"/>
+          <w:highlight w:val="yellow"/>
+        </w:rPr>
+      </w:pPr>
+      <w:r>
+        <w:rPr>
+          <w:highlight w:val="yellow"/>
         </w:rPr>
         <w:lastRenderedPageBreak/>
         <w:t>SI</w:t>
       </w:r>
       <w:r>
         <w:rPr>
-          <w:highlight w:val="red"/>
-        </w:rPr>
-        <w:t xml:space="preserve"> esta un USUARIO LOGGED IN y dicho usuario es el creador, se coloca un link hacia el </w:t>
-      </w:r>
-      <w:r>
-        <w:rPr>
-          <w:highlight w:val="darkGray"/>
-        </w:rPr>
-        <w:t>EDIT</w:t>
-      </w:r>
-      <w:r>
-        <w:rPr>
-          <w:highlight w:val="red"/>
-        </w:rPr>
-        <w:t xml:space="preserve"> de la campaña.</w:t>
+          <w:highlight w:val="yellow"/>
+        </w:rPr>
+        <w:t xml:space="preserve"> esta un USUARIO LOGGED IN y dicho usuario es el creador, se coloca un link hacia el EDIT de la campaña.</w:t>
       </w:r>
     </w:p>
     <w:p>
@@ -1554,7 +1661,15 @@
         <w:pStyle w:val="Heading3"/>
       </w:pPr>
       <w:r>
-        <w:t>NEW DONATION (/</w:t>
+        <w:t xml:space="preserve">NEW </w:t>
+      </w:r>
+      <w:bookmarkStart w:id="0" w:name="_GoBack"/>
+      <w:r>
+        <w:t>DONA</w:t>
+      </w:r>
+      <w:bookmarkEnd w:id="0"/>
+      <w:r>
+        <w:t>TION (/</w:t>
       </w:r>
       <w:proofErr w:type="spellStart"/>
       <w:r>
@@ -2294,14 +2409,23 @@
         <w:pStyle w:val="Heading3"/>
       </w:pPr>
       <w:r>
+        <w:rPr>
+          <w:highlight w:val="yellow"/>
+        </w:rPr>
         <w:t>COMENZAR UNA CAMPAÑA (/</w:t>
       </w:r>
       <w:proofErr w:type="spellStart"/>
       <w:r>
+        <w:rPr>
+          <w:highlight w:val="yellow"/>
+        </w:rPr>
         <w:t>campaigns</w:t>
       </w:r>
       <w:proofErr w:type="spellEnd"/>
       <w:r>
+        <w:rPr>
+          <w:highlight w:val="yellow"/>
+        </w:rPr>
         <w:t>/new)</w:t>
       </w:r>
     </w:p>
@@ -2319,8 +2443,14 @@
           <w:ilvl w:val="0"/>
           <w:numId w:val="8"/>
         </w:numPr>
-      </w:pPr>
-      <w:r>
+        <w:rPr>
+          <w:highlight w:val="yellow"/>
+        </w:rPr>
+      </w:pPr>
+      <w:r>
+        <w:rPr>
+          <w:highlight w:val="yellow"/>
+        </w:rPr>
         <w:t>Titulo (Siempre presente)</w:t>
       </w:r>
     </w:p>
@@ -2331,8 +2461,14 @@
           <w:ilvl w:val="0"/>
           <w:numId w:val="8"/>
         </w:numPr>
-      </w:pPr>
-      <w:r>
+        <w:rPr>
+          <w:highlight w:val="yellow"/>
+        </w:rPr>
+      </w:pPr>
+      <w:r>
+        <w:rPr>
+          <w:highlight w:val="yellow"/>
+        </w:rPr>
         <w:t>Reseña (Siempre presente con un máximo de 140 caracteres)</w:t>
       </w:r>
     </w:p>
@@ -2343,8 +2479,14 @@
           <w:ilvl w:val="0"/>
           <w:numId w:val="8"/>
         </w:numPr>
-      </w:pPr>
-      <w:r>
+        <w:rPr>
+          <w:highlight w:val="yellow"/>
+        </w:rPr>
+      </w:pPr>
+      <w:r>
+        <w:rPr>
+          <w:highlight w:val="yellow"/>
+        </w:rPr>
         <w:t>Descripción (Opcional)</w:t>
       </w:r>
     </w:p>
@@ -2355,8 +2497,14 @@
           <w:ilvl w:val="0"/>
           <w:numId w:val="8"/>
         </w:numPr>
-      </w:pPr>
-      <w:r>
+        <w:rPr>
+          <w:highlight w:val="yellow"/>
+        </w:rPr>
+      </w:pPr>
+      <w:r>
+        <w:rPr>
+          <w:highlight w:val="yellow"/>
+        </w:rPr>
         <w:t>Meta (Numérica mayor a cero)</w:t>
       </w:r>
     </w:p>
@@ -2367,8 +2515,14 @@
           <w:ilvl w:val="0"/>
           <w:numId w:val="8"/>
         </w:numPr>
-      </w:pPr>
-      <w:r>
+        <w:rPr>
+          <w:highlight w:val="yellow"/>
+        </w:rPr>
+      </w:pPr>
+      <w:r>
+        <w:rPr>
+          <w:highlight w:val="yellow"/>
+        </w:rPr>
         <w:t>Selecciona la Categoría</w:t>
       </w:r>
     </w:p>
@@ -2405,7 +2559,13 @@
         </w:numPr>
       </w:pPr>
       <w:r>
-        <w:t>Finalizado En (Se valida que no sea mayor de 6 meses desde la fecha de creación, pero se valida nulos).</w:t>
+        <w:rPr>
+          <w:highlight w:val="yellow"/>
+        </w:rPr>
+        <w:t>Finalizado En</w:t>
+      </w:r>
+      <w:r>
+        <w:t xml:space="preserve"> (Se valida que no sea mayor de 6 meses desde la fecha de creación, pero se valida nulos).</w:t>
       </w:r>
     </w:p>
     <w:p>
@@ -2427,8 +2587,14 @@
           <w:ilvl w:val="0"/>
           <w:numId w:val="8"/>
         </w:numPr>
-      </w:pPr>
-      <w:r>
+        <w:rPr>
+          <w:highlight w:val="yellow"/>
+        </w:rPr>
+      </w:pPr>
+      <w:r>
+        <w:rPr>
+          <w:highlight w:val="yellow"/>
+        </w:rPr>
         <w:t xml:space="preserve">Por default el </w:t>
       </w:r>
       <w:proofErr w:type="spellStart"/>
@@ -2436,6 +2602,7 @@
         <w:rPr>
           <w:b/>
           <w:i/>
+          <w:highlight w:val="yellow"/>
         </w:rPr>
         <w:t>current</w:t>
       </w:r>
@@ -2444,6 +2611,7 @@
         <w:rPr>
           <w:b/>
           <w:i/>
+          <w:highlight w:val="yellow"/>
         </w:rPr>
         <w:t xml:space="preserve"> </w:t>
       </w:r>
@@ -2452,6 +2620,7 @@
         <w:rPr>
           <w:b/>
           <w:i/>
+          <w:highlight w:val="yellow"/>
         </w:rPr>
         <w:t>user</w:t>
       </w:r>
@@ -2460,10 +2629,14 @@
         <w:rPr>
           <w:b/>
           <w:i/>
+          <w:highlight w:val="yellow"/>
         </w:rPr>
         <w:t xml:space="preserve"> </w:t>
       </w:r>
       <w:r>
+        <w:rPr>
+          <w:highlight w:val="yellow"/>
+        </w:rPr>
         <w:t>es el Creador de la campaña.</w:t>
       </w:r>
     </w:p>
@@ -2692,20 +2865,30 @@
     </w:p>
     <w:p>
       <w:r>
+        <w:rPr>
+          <w:highlight w:val="yellow"/>
+        </w:rPr>
         <w:t xml:space="preserve">Se busca el ID de la campaña, pero solamente entre los </w:t>
       </w:r>
       <w:proofErr w:type="spellStart"/>
       <w:r>
+        <w:rPr>
+          <w:highlight w:val="yellow"/>
+        </w:rPr>
         <w:t>campaigns</w:t>
       </w:r>
       <w:proofErr w:type="spellEnd"/>
       <w:r>
+        <w:rPr>
+          <w:highlight w:val="yellow"/>
+        </w:rPr>
         <w:t xml:space="preserve"> del </w:t>
       </w:r>
       <w:proofErr w:type="spellStart"/>
       <w:r>
         <w:rPr>
           <w:i/>
+          <w:highlight w:val="yellow"/>
         </w:rPr>
         <w:t>Current</w:t>
       </w:r>
@@ -2713,6 +2896,7 @@
       <w:r>
         <w:rPr>
           <w:i/>
+          <w:highlight w:val="yellow"/>
         </w:rPr>
         <w:t xml:space="preserve"> </w:t>
       </w:r>
@@ -2720,11 +2904,15 @@
       <w:r>
         <w:rPr>
           <w:i/>
+          <w:highlight w:val="yellow"/>
         </w:rPr>
         <w:t>User</w:t>
       </w:r>
       <w:proofErr w:type="spellEnd"/>
       <w:r>
+        <w:rPr>
+          <w:highlight w:val="yellow"/>
+        </w:rPr>
         <w:t>. Esta página permite que un creador pueda editar cierta información de la campaña:</w:t>
       </w:r>
     </w:p>
@@ -2738,7 +2926,13 @@
         </w:numPr>
       </w:pPr>
       <w:r>
-        <w:t>SI SE PUEDE EDITAR: Título, Reseña, Descripción, Imagen URL, Categoría y finalizado en (No debe pasar la fecha que previamente tenia, pero si una antes).</w:t>
+        <w:rPr>
+          <w:highlight w:val="yellow"/>
+        </w:rPr>
+        <w:t>SI SE PUEDE EDITAR: Título, Reseña, Descripción, Imagen URL, Categoría y finalizado en</w:t>
+      </w:r>
+      <w:r>
+        <w:t xml:space="preserve"> (No debe pasar la fecha que previamente tenia, pero si una antes).</w:t>
       </w:r>
     </w:p>
     <w:p>
@@ -2748,16 +2942,28 @@
           <w:ilvl w:val="0"/>
           <w:numId w:val="10"/>
         </w:numPr>
-      </w:pPr>
-      <w:r>
+        <w:rPr>
+          <w:highlight w:val="yellow"/>
+        </w:rPr>
+      </w:pPr>
+      <w:r>
+        <w:rPr>
+          <w:highlight w:val="yellow"/>
+        </w:rPr>
         <w:t xml:space="preserve">NO SE EDITA: Meta ni cantidad de </w:t>
       </w:r>
       <w:proofErr w:type="spellStart"/>
       <w:r>
+        <w:rPr>
+          <w:highlight w:val="yellow"/>
+        </w:rPr>
         <w:t>Likes</w:t>
       </w:r>
       <w:proofErr w:type="spellEnd"/>
       <w:r>
+        <w:rPr>
+          <w:highlight w:val="yellow"/>
+        </w:rPr>
         <w:t>.</w:t>
       </w:r>
     </w:p>
@@ -3049,8 +3255,6 @@
       </w:pPr>
     </w:p>
     <w:p>
-      <w:bookmarkStart w:id="0" w:name="_GoBack"/>
-      <w:bookmarkEnd w:id="0"/>
       <w:r>
         <w:t>Se permite editar los datos básicos del usuario como ser Email, Nombre Completo, Ciudad, País y Si quiere recibir correos o no.</w:t>
       </w:r>
@@ -3297,29 +3501,51 @@
     <w:p>
       <w:pPr>
         <w:pStyle w:val="Heading3"/>
-      </w:pPr>
-      <w:r>
+        <w:rPr>
+          <w:highlight w:val="yellow"/>
+        </w:rPr>
+      </w:pPr>
+      <w:r>
+        <w:rPr>
+          <w:highlight w:val="yellow"/>
+        </w:rPr>
         <w:lastRenderedPageBreak/>
         <w:t>SIGN OUT (/</w:t>
       </w:r>
       <w:proofErr w:type="spellStart"/>
       <w:r>
+        <w:rPr>
+          <w:highlight w:val="yellow"/>
+        </w:rPr>
         <w:t>logout</w:t>
       </w:r>
       <w:proofErr w:type="spellEnd"/>
       <w:r>
+        <w:rPr>
+          <w:highlight w:val="yellow"/>
+        </w:rPr>
         <w:t>)</w:t>
       </w:r>
     </w:p>
-    <w:p/>
-    <w:p>
-      <w:r>
+    <w:p>
+      <w:pPr>
+        <w:rPr>
+          <w:highlight w:val="yellow"/>
+        </w:rPr>
+      </w:pPr>
+    </w:p>
+    <w:p>
+      <w:r>
+        <w:rPr>
+          <w:highlight w:val="yellow"/>
+        </w:rPr>
         <w:t xml:space="preserve">Cierra la sesión del </w:t>
       </w:r>
       <w:proofErr w:type="spellStart"/>
       <w:r>
         <w:rPr>
           <w:i/>
+          <w:highlight w:val="yellow"/>
         </w:rPr>
         <w:t>current</w:t>
       </w:r>
@@ -3327,6 +3553,7 @@
       <w:r>
         <w:rPr>
           <w:i/>
+          <w:highlight w:val="yellow"/>
         </w:rPr>
         <w:t xml:space="preserve"> </w:t>
       </w:r>
@@ -3334,6 +3561,7 @@
       <w:r>
         <w:rPr>
           <w:i/>
+          <w:highlight w:val="yellow"/>
         </w:rPr>
         <w:t>user</w:t>
       </w:r>
@@ -3341,11 +3569,18 @@
       <w:r>
         <w:rPr>
           <w:i/>
+          <w:highlight w:val="yellow"/>
         </w:rPr>
         <w:t xml:space="preserve"> </w:t>
       </w:r>
       <w:r>
-        <w:t xml:space="preserve">y se carga la página HOME. </w:t>
+        <w:rPr>
+          <w:highlight w:val="yellow"/>
+        </w:rPr>
+        <w:t>y se carga la página HOME.</w:t>
+      </w:r>
+      <w:r>
+        <w:t xml:space="preserve"> </w:t>
       </w:r>
     </w:p>
     <w:p/>

</xml_diff>

<commit_message>
Ya se puede agregar comments super vagamente
</commit_message>
<xml_diff>
--- a/PROYECTO.docx
+++ b/PROYECTO.docx
@@ -1661,15 +1661,7 @@
         <w:pStyle w:val="Heading3"/>
       </w:pPr>
       <w:r>
-        <w:t xml:space="preserve">NEW </w:t>
-      </w:r>
-      <w:bookmarkStart w:id="0" w:name="_GoBack"/>
-      <w:r>
-        <w:t>DONA</w:t>
-      </w:r>
-      <w:bookmarkEnd w:id="0"/>
-      <w:r>
-        <w:t>TION (/</w:t>
+        <w:t>NEW DONATION (/</w:t>
       </w:r>
       <w:proofErr w:type="spellStart"/>
       <w:r>
@@ -2107,9 +2099,17 @@
             <w:tcW w:w="736" w:type="dxa"/>
           </w:tcPr>
           <w:p>
+            <w:pPr>
+              <w:rPr>
+                <w:highlight w:val="yellow"/>
+              </w:rPr>
+            </w:pPr>
+            <w:bookmarkStart w:id="0" w:name="_GoBack"/>
+            <w:bookmarkEnd w:id="0"/>
             <w:r>
               <w:rPr>
                 <w:noProof/>
+                <w:highlight w:val="yellow"/>
                 <w:lang w:val="es-HN" w:eastAsia="es-HN"/>
               </w:rPr>
               <w:drawing>
@@ -2155,10 +2155,19 @@
               </w:drawing>
             </w:r>
             <w:r>
+              <w:rPr>
+                <w:highlight w:val="yellow"/>
+              </w:rPr>
               <w:t xml:space="preserve">    </w:t>
             </w:r>
           </w:p>
-          <w:p/>
+          <w:p>
+            <w:pPr>
+              <w:rPr>
+                <w:highlight w:val="yellow"/>
+              </w:rPr>
+            </w:pPr>
+          </w:p>
         </w:tc>
         <w:tc>
           <w:tcPr>
@@ -2168,12 +2177,14 @@
             <w:pPr>
               <w:rPr>
                 <w:noProof/>
+                <w:highlight w:val="yellow"/>
                 <w:lang w:val="es-HN"/>
               </w:rPr>
             </w:pPr>
             <w:r>
               <w:rPr>
                 <w:noProof/>
+                <w:highlight w:val="yellow"/>
                 <w:lang w:val="es-HN"/>
               </w:rPr>
               <w:t>Al momento de crear su cuenta, se le manda un EMAIL de bienvenida al sistema y se le muestran los links de COMENZAR UNA CAMPAÑA.</w:t>

</xml_diff>

<commit_message>
Lo ultimo fue categories
</commit_message>
<xml_diff>
--- a/PROYECTO.docx
+++ b/PROYECTO.docx
@@ -1108,12 +1108,18 @@
           <w:numId w:val="5"/>
         </w:numPr>
       </w:pPr>
-      <w:r>
+      <w:bookmarkStart w:id="0" w:name="_GoBack"/>
+      <w:bookmarkEnd w:id="0"/>
+      <w:r>
+        <w:rPr>
+          <w:highlight w:val="yellow"/>
+        </w:rPr>
         <w:t xml:space="preserve">Muestra la Categoría que a su vez es un link hacia </w:t>
       </w:r>
       <w:r>
         <w:rPr>
           <w:b/>
+          <w:highlight w:val="yellow"/>
         </w:rPr>
         <w:t>/</w:t>
       </w:r>
@@ -1121,6 +1127,7 @@
       <w:r>
         <w:rPr>
           <w:b/>
+          <w:highlight w:val="yellow"/>
         </w:rPr>
         <w:t>campaigns</w:t>
       </w:r>
@@ -1128,6 +1135,7 @@
       <w:r>
         <w:rPr>
           <w:b/>
+          <w:highlight w:val="yellow"/>
         </w:rPr>
         <w:t>/:</w:t>
       </w:r>
@@ -1135,6 +1143,7 @@
       <w:r>
         <w:rPr>
           <w:b/>
+          <w:highlight w:val="yellow"/>
         </w:rPr>
         <w:t>category</w:t>
       </w:r>
@@ -1248,8 +1257,14 @@
           <w:ilvl w:val="0"/>
           <w:numId w:val="5"/>
         </w:numPr>
-      </w:pPr>
-      <w:r>
+        <w:rPr>
+          <w:highlight w:val="yellow"/>
+        </w:rPr>
+      </w:pPr>
+      <w:r>
+        <w:rPr>
+          <w:highlight w:val="yellow"/>
+        </w:rPr>
         <w:t>Un listado de comentarios hechos del más reciente al más viejo.</w:t>
       </w:r>
     </w:p>
@@ -1260,8 +1275,14 @@
           <w:ilvl w:val="1"/>
           <w:numId w:val="5"/>
         </w:numPr>
-      </w:pPr>
-      <w:r>
+        <w:rPr>
+          <w:highlight w:val="yellow"/>
+        </w:rPr>
+      </w:pPr>
+      <w:r>
+        <w:rPr>
+          <w:highlight w:val="yellow"/>
+        </w:rPr>
         <w:t>Muestra AUTOR – MENSAJE – FECHA CREADO</w:t>
       </w:r>
     </w:p>
@@ -1273,24 +1294,24 @@
           <w:numId w:val="5"/>
         </w:numPr>
         <w:rPr>
-          <w:highlight w:val="red"/>
-        </w:rPr>
-      </w:pPr>
-      <w:r>
-        <w:rPr>
-          <w:highlight w:val="red"/>
+          <w:highlight w:val="yellow"/>
+        </w:rPr>
+      </w:pPr>
+      <w:r>
+        <w:rPr>
+          <w:highlight w:val="yellow"/>
         </w:rPr>
         <w:t>Si esta un USUARIO LOGGED IN y dicho usuario es el creador</w:t>
       </w:r>
       <w:r>
         <w:rPr>
-          <w:highlight w:val="red"/>
+          <w:highlight w:val="yellow"/>
         </w:rPr>
         <w:t xml:space="preserve"> de la campaña</w:t>
       </w:r>
       <w:r>
         <w:rPr>
-          <w:highlight w:val="red"/>
+          <w:highlight w:val="yellow"/>
         </w:rPr>
         <w:t>, colocamos un link de BORRAR.</w:t>
       </w:r>
@@ -1303,12 +1324,12 @@
           <w:numId w:val="5"/>
         </w:numPr>
         <w:rPr>
-          <w:highlight w:val="red"/>
-        </w:rPr>
-      </w:pPr>
-      <w:r>
-        <w:rPr>
-          <w:highlight w:val="red"/>
+          <w:highlight w:val="yellow"/>
+        </w:rPr>
+      </w:pPr>
+      <w:r>
+        <w:rPr>
+          <w:highlight w:val="yellow"/>
         </w:rPr>
         <w:t>Se confirma si desea borrarlo</w:t>
       </w:r>
@@ -1320,18 +1341,15 @@
           <w:ilvl w:val="1"/>
           <w:numId w:val="5"/>
         </w:numPr>
-      </w:pPr>
-      <w:r>
-        <w:t xml:space="preserve">Con un link hacia </w:t>
-      </w:r>
-      <w:r>
-        <w:rPr>
-          <w:highlight w:val="darkGray"/>
-        </w:rPr>
-        <w:t>NEW COMMENT.</w:t>
-      </w:r>
-      <w:r>
-        <w:t xml:space="preserve"> </w:t>
+        <w:rPr>
+          <w:highlight w:val="yellow"/>
+        </w:rPr>
+      </w:pPr>
+      <w:r>
+        <w:rPr>
+          <w:highlight w:val="yellow"/>
+        </w:rPr>
+        <w:t xml:space="preserve">Con un link hacia NEW COMMENT. </w:t>
       </w:r>
     </w:p>
     <w:p>
@@ -1414,23 +1432,41 @@
         <w:pStyle w:val="Heading3"/>
       </w:pPr>
       <w:r>
+        <w:rPr>
+          <w:highlight w:val="yellow"/>
+        </w:rPr>
         <w:t>NEW COMMENT (/</w:t>
       </w:r>
       <w:proofErr w:type="spellStart"/>
       <w:r>
+        <w:rPr>
+          <w:highlight w:val="yellow"/>
+        </w:rPr>
         <w:t>comments</w:t>
       </w:r>
       <w:proofErr w:type="spellEnd"/>
       <w:r>
+        <w:rPr>
+          <w:highlight w:val="yellow"/>
+        </w:rPr>
         <w:t>/new)</w:t>
       </w:r>
     </w:p>
     <w:p/>
     <w:p>
       <w:r>
-        <w:t xml:space="preserve">En esta página se permite ingresar un nuevo comentario a una campaña específica. </w:t>
-      </w:r>
-      <w:r>
+        <w:rPr>
+          <w:highlight w:val="yellow"/>
+        </w:rPr>
+        <w:t>En esta página se permite ingresar un nuevo comentario a una campaña específica.</w:t>
+      </w:r>
+      <w:r>
+        <w:t xml:space="preserve"> </w:t>
+      </w:r>
+      <w:r>
+        <w:rPr>
+          <w:highlight w:val="yellow"/>
+        </w:rPr>
         <w:t>Se valida que se ingrese un mensaje y un autor.</w:t>
       </w:r>
     </w:p>
@@ -1442,30 +1478,55 @@
           <w:ilvl w:val="0"/>
           <w:numId w:val="6"/>
         </w:numPr>
-      </w:pPr>
-      <w:r>
+        <w:rPr>
+          <w:highlight w:val="yellow"/>
+        </w:rPr>
+      </w:pPr>
+      <w:r>
+        <w:rPr>
+          <w:highlight w:val="yellow"/>
+        </w:rPr>
         <w:t xml:space="preserve">Si el usuario esta LOGGED IN, no aparece un </w:t>
       </w:r>
       <w:proofErr w:type="spellStart"/>
       <w:r>
+        <w:rPr>
+          <w:highlight w:val="yellow"/>
+        </w:rPr>
         <w:t>text</w:t>
       </w:r>
       <w:proofErr w:type="spellEnd"/>
       <w:r>
+        <w:rPr>
+          <w:highlight w:val="yellow"/>
+        </w:rPr>
         <w:t xml:space="preserve"> </w:t>
       </w:r>
       <w:proofErr w:type="spellStart"/>
       <w:r>
+        <w:rPr>
+          <w:highlight w:val="yellow"/>
+        </w:rPr>
         <w:t>field</w:t>
       </w:r>
       <w:proofErr w:type="spellEnd"/>
       <w:r>
-        <w:t xml:space="preserve"> para ingresar el autor, se toma el nombre completo del </w:t>
+        <w:rPr>
+          <w:highlight w:val="yellow"/>
+        </w:rPr>
+        <w:t xml:space="preserve"> para ingresar el autor, se toma </w:t>
+      </w:r>
+      <w:r>
+        <w:rPr>
+          <w:highlight w:val="yellow"/>
+        </w:rPr>
+        <w:t xml:space="preserve">el nombre completo del </w:t>
       </w:r>
       <w:proofErr w:type="spellStart"/>
       <w:r>
         <w:rPr>
           <w:i/>
+          <w:highlight w:val="yellow"/>
         </w:rPr>
         <w:t>current</w:t>
       </w:r>
@@ -1473,6 +1534,7 @@
       <w:r>
         <w:rPr>
           <w:i/>
+          <w:highlight w:val="yellow"/>
         </w:rPr>
         <w:t xml:space="preserve"> </w:t>
       </w:r>
@@ -1480,23 +1542,36 @@
       <w:r>
         <w:rPr>
           <w:i/>
+          <w:highlight w:val="yellow"/>
         </w:rPr>
         <w:t>user</w:t>
       </w:r>
       <w:proofErr w:type="spellEnd"/>
       <w:r>
+        <w:rPr>
+          <w:highlight w:val="yellow"/>
+        </w:rPr>
         <w:t xml:space="preserve">. TIP: </w:t>
       </w:r>
       <w:proofErr w:type="spellStart"/>
       <w:r>
+        <w:rPr>
+          <w:highlight w:val="yellow"/>
+        </w:rPr>
         <w:t>Hidden</w:t>
       </w:r>
       <w:proofErr w:type="spellEnd"/>
       <w:r>
+        <w:rPr>
+          <w:highlight w:val="yellow"/>
+        </w:rPr>
         <w:t xml:space="preserve"> </w:t>
       </w:r>
       <w:proofErr w:type="spellStart"/>
       <w:r>
+        <w:rPr>
+          <w:highlight w:val="yellow"/>
+        </w:rPr>
         <w:t>Fields</w:t>
       </w:r>
       <w:proofErr w:type="spellEnd"/>
@@ -1508,24 +1583,42 @@
           <w:ilvl w:val="0"/>
           <w:numId w:val="6"/>
         </w:numPr>
-      </w:pPr>
-      <w:r>
+        <w:rPr>
+          <w:highlight w:val="yellow"/>
+        </w:rPr>
+      </w:pPr>
+      <w:r>
+        <w:rPr>
+          <w:highlight w:val="yellow"/>
+        </w:rPr>
         <w:t xml:space="preserve">Si el usuario NO esta LOGGED IN, se muestra un </w:t>
       </w:r>
       <w:proofErr w:type="spellStart"/>
       <w:r>
+        <w:rPr>
+          <w:highlight w:val="yellow"/>
+        </w:rPr>
         <w:t>text</w:t>
       </w:r>
       <w:proofErr w:type="spellEnd"/>
       <w:r>
+        <w:rPr>
+          <w:highlight w:val="yellow"/>
+        </w:rPr>
         <w:t xml:space="preserve"> </w:t>
       </w:r>
       <w:proofErr w:type="spellStart"/>
       <w:r>
+        <w:rPr>
+          <w:highlight w:val="yellow"/>
+        </w:rPr>
         <w:t>field</w:t>
       </w:r>
       <w:proofErr w:type="spellEnd"/>
       <w:r>
+        <w:rPr>
+          <w:highlight w:val="yellow"/>
+        </w:rPr>
         <w:t xml:space="preserve"> para ingresar el autor.</w:t>
       </w:r>
     </w:p>
@@ -1536,8 +1629,14 @@
           <w:ilvl w:val="0"/>
           <w:numId w:val="6"/>
         </w:numPr>
-      </w:pPr>
-      <w:r>
+        <w:rPr>
+          <w:highlight w:val="yellow"/>
+        </w:rPr>
+      </w:pPr>
+      <w:r>
+        <w:rPr>
+          <w:highlight w:val="yellow"/>
+        </w:rPr>
         <w:t>Al Salvar BIEN nos regresamos al SHOW de la campaña</w:t>
       </w:r>
     </w:p>
@@ -1675,7 +1774,19 @@
     <w:p/>
     <w:p>
       <w:r>
-        <w:t>Similar al de los comentarios solo que se debe ingresar y validar un monto numérico que debe ser mayor a 0.</w:t>
+        <w:rPr>
+          <w:highlight w:val="yellow"/>
+        </w:rPr>
+        <w:t>Similar al de los comentarios solo que se debe ingresar y</w:t>
+      </w:r>
+      <w:r>
+        <w:t xml:space="preserve"> </w:t>
+      </w:r>
+      <w:r>
+        <w:rPr>
+          <w:highlight w:val="yellow"/>
+        </w:rPr>
+        <w:t>validar un monto numérico que debe ser mayor a 0.</w:t>
       </w:r>
     </w:p>
     <w:p/>
@@ -2104,8 +2215,6 @@
                 <w:highlight w:val="yellow"/>
               </w:rPr>
             </w:pPr>
-            <w:bookmarkStart w:id="0" w:name="_GoBack"/>
-            <w:bookmarkEnd w:id="0"/>
             <w:r>
               <w:rPr>
                 <w:noProof/>
@@ -2544,8 +2653,14 @@
           <w:ilvl w:val="0"/>
           <w:numId w:val="8"/>
         </w:numPr>
-      </w:pPr>
-      <w:r>
+        <w:rPr>
+          <w:highlight w:val="yellow"/>
+        </w:rPr>
+      </w:pPr>
+      <w:r>
+        <w:rPr>
+          <w:highlight w:val="yellow"/>
+        </w:rPr>
         <w:t>Imagen URL (Opcional)</w:t>
       </w:r>
     </w:p>
@@ -2556,8 +2671,14 @@
           <w:ilvl w:val="1"/>
           <w:numId w:val="8"/>
         </w:numPr>
-      </w:pPr>
-      <w:r>
+        <w:rPr>
+          <w:highlight w:val="yellow"/>
+        </w:rPr>
+      </w:pPr>
+      <w:r>
+        <w:rPr>
+          <w:highlight w:val="yellow"/>
+        </w:rPr>
         <w:t>Si no selecciona ninguna, se le asigna por default una foto genérica de las campañas.</w:t>
       </w:r>
     </w:p>
@@ -2568,15 +2689,15 @@
           <w:ilvl w:val="0"/>
           <w:numId w:val="8"/>
         </w:numPr>
-      </w:pPr>
-      <w:r>
-        <w:rPr>
-          <w:highlight w:val="yellow"/>
-        </w:rPr>
-        <w:t>Finalizado En</w:t>
-      </w:r>
-      <w:r>
-        <w:t xml:space="preserve"> (Se valida que no sea mayor de 6 meses desde la fecha de creación, pero se valida nulos).</w:t>
+        <w:rPr>
+          <w:highlight w:val="yellow"/>
+        </w:rPr>
+      </w:pPr>
+      <w:r>
+        <w:rPr>
+          <w:highlight w:val="yellow"/>
+        </w:rPr>
+        <w:t>Finalizado En (Se valida que no sea mayor de 6 meses desde la fecha de creación, pero se valida nulos).</w:t>
       </w:r>
     </w:p>
     <w:p>
@@ -2586,8 +2707,14 @@
           <w:ilvl w:val="1"/>
           <w:numId w:val="8"/>
         </w:numPr>
-      </w:pPr>
-      <w:r>
+        <w:rPr>
+          <w:highlight w:val="yellow"/>
+        </w:rPr>
+      </w:pPr>
+      <w:r>
+        <w:rPr>
+          <w:highlight w:val="yellow"/>
+        </w:rPr>
         <w:t xml:space="preserve">Si NO se ingresa, por default se hace 6 meses después de la creación. </w:t>
       </w:r>
     </w:p>
@@ -2654,7 +2781,13 @@
     <w:p/>
     <w:p>
       <w:r>
-        <w:t>Cualquier error aquí se muestra y al salvarlo bien, se re</w:t>
+        <w:rPr>
+          <w:highlight w:val="yellow"/>
+        </w:rPr>
+        <w:t>Cualquier error aquí se muestra</w:t>
+      </w:r>
+      <w:r>
+        <w:t xml:space="preserve"> y al salvarlo bien, se re</w:t>
       </w:r>
       <w:r>
         <w:t xml:space="preserve"> </w:t>

</xml_diff>

<commit_message>
No me deja editar a un ended a despues del de antes
</commit_message>
<xml_diff>
--- a/PROYECTO.docx
+++ b/PROYECTO.docx
@@ -99,12 +99,24 @@
         <w:pBdr>
           <w:bottom w:val="single" w:sz="6" w:space="1" w:color="auto"/>
         </w:pBdr>
-      </w:pPr>
-      <w:r>
+        <w:rPr>
+          <w:highlight w:val="yellow"/>
+        </w:rPr>
+      </w:pPr>
+      <w:r>
+        <w:rPr>
+          <w:highlight w:val="yellow"/>
+        </w:rPr>
         <w:t>Modelos Necesarios</w:t>
       </w:r>
     </w:p>
-    <w:p/>
+    <w:p>
+      <w:pPr>
+        <w:rPr>
+          <w:highlight w:val="yellow"/>
+        </w:rPr>
+      </w:pPr>
+    </w:p>
     <w:p>
       <w:pPr>
         <w:pStyle w:val="ListParagraph"/>
@@ -443,14 +455,21 @@
       <w:pPr>
         <w:rPr>
           <w:b/>
-        </w:rPr>
-      </w:pPr>
-    </w:p>
-    <w:p>
-      <w:r>
+          <w:highlight w:val="yellow"/>
+        </w:rPr>
+      </w:pPr>
+    </w:p>
+    <w:p>
+      <w:r>
+        <w:rPr>
+          <w:highlight w:val="yellow"/>
+        </w:rPr>
         <w:t>El proyecto</w:t>
       </w:r>
       <w:r>
+        <w:rPr>
+          <w:highlight w:val="yellow"/>
+        </w:rPr>
         <w:t xml:space="preserve"> se debe dividir en ambiente Externo (No requiere LOGIN) o Administrativo (Requiere LOGIN)</w:t>
       </w:r>
     </w:p>
@@ -894,18 +913,15 @@
           <w:ilvl w:val="1"/>
           <w:numId w:val="4"/>
         </w:numPr>
-      </w:pPr>
-      <w:r>
-        <w:t xml:space="preserve">El título es un link hacia el </w:t>
-      </w:r>
-      <w:r>
-        <w:rPr>
-          <w:highlight w:val="darkGray"/>
-        </w:rPr>
-        <w:t>SHOW</w:t>
-      </w:r>
-      <w:r>
-        <w:t>.</w:t>
+        <w:rPr>
+          <w:highlight w:val="yellow"/>
+        </w:rPr>
+      </w:pPr>
+      <w:r>
+        <w:rPr>
+          <w:highlight w:val="yellow"/>
+        </w:rPr>
+        <w:t>El título es un link hacia el SHOW.</w:t>
       </w:r>
     </w:p>
     <w:p>
@@ -924,37 +940,81 @@
     <w:p>
       <w:pPr>
         <w:pStyle w:val="Heading2"/>
-      </w:pPr>
-      <w:r>
+        <w:rPr>
+          <w:highlight w:val="yellow"/>
+        </w:rPr>
+      </w:pPr>
+      <w:r>
+        <w:rPr>
+          <w:highlight w:val="yellow"/>
+        </w:rPr>
         <w:t>CAMPAIGNS CATEGORY (/</w:t>
       </w:r>
       <w:proofErr w:type="spellStart"/>
       <w:r>
+        <w:rPr>
+          <w:highlight w:val="yellow"/>
+        </w:rPr>
         <w:t>campaigns</w:t>
       </w:r>
       <w:proofErr w:type="spellEnd"/>
       <w:r>
+        <w:rPr>
+          <w:highlight w:val="yellow"/>
+        </w:rPr>
         <w:t>/:</w:t>
       </w:r>
       <w:proofErr w:type="spellStart"/>
       <w:r>
+        <w:rPr>
+          <w:highlight w:val="yellow"/>
+        </w:rPr>
         <w:t>category</w:t>
       </w:r>
       <w:proofErr w:type="spellEnd"/>
       <w:r>
+        <w:rPr>
+          <w:highlight w:val="yellow"/>
+        </w:rPr>
         <w:t>)</w:t>
       </w:r>
     </w:p>
-    <w:p/>
-    <w:p>
-      <w:r>
+    <w:p>
+      <w:pPr>
+        <w:rPr>
+          <w:highlight w:val="yellow"/>
+        </w:rPr>
+      </w:pPr>
+    </w:p>
+    <w:p>
+      <w:pPr>
+        <w:rPr>
+          <w:highlight w:val="yellow"/>
+        </w:rPr>
+      </w:pPr>
+      <w:r>
+        <w:rPr>
+          <w:highlight w:val="yellow"/>
+        </w:rPr>
         <w:t xml:space="preserve">La MISMA idea que el INDEX, SOLO que se muestran las campañas que pertenecen a esa categoría. </w:t>
       </w:r>
     </w:p>
-    <w:p/>
-    <w:p>
-      <w:r>
-        <w:t xml:space="preserve">Se muestra al inicio un banner que da a entender el tipo de categoría. Además de un título con el nombre de dicha categoría. </w:t>
+    <w:p>
+      <w:pPr>
+        <w:rPr>
+          <w:highlight w:val="yellow"/>
+        </w:rPr>
+      </w:pPr>
+    </w:p>
+    <w:p>
+      <w:r>
+        <w:rPr>
+          <w:highlight w:val="yellow"/>
+        </w:rPr>
+        <w:t>Se muestra al inicio un banner que da a entender el tipo de categoría. Además de un título con el nombre de dicha categoría.</w:t>
+      </w:r>
+      <w:r>
+        <w:t xml:space="preserve"> </w:t>
       </w:r>
     </w:p>
     <w:p/>
@@ -1108,8 +1168,6 @@
           <w:numId w:val="5"/>
         </w:numPr>
       </w:pPr>
-      <w:bookmarkStart w:id="0" w:name="_GoBack"/>
-      <w:bookmarkEnd w:id="0"/>
       <w:r>
         <w:rPr>
           <w:highlight w:val="yellow"/>
@@ -1359,8 +1417,14 @@
           <w:ilvl w:val="0"/>
           <w:numId w:val="5"/>
         </w:numPr>
-      </w:pPr>
-      <w:r>
+        <w:rPr>
+          <w:highlight w:val="yellow"/>
+        </w:rPr>
+      </w:pPr>
+      <w:r>
+        <w:rPr>
+          <w:highlight w:val="yellow"/>
+        </w:rPr>
         <w:t>Un listado con las donaciones hechas del más reciente al más viejo.</w:t>
       </w:r>
     </w:p>
@@ -1371,8 +1435,14 @@
           <w:ilvl w:val="1"/>
           <w:numId w:val="5"/>
         </w:numPr>
-      </w:pPr>
-      <w:r>
+        <w:rPr>
+          <w:highlight w:val="yellow"/>
+        </w:rPr>
+      </w:pPr>
+      <w:r>
+        <w:rPr>
+          <w:highlight w:val="yellow"/>
+        </w:rPr>
         <w:t>Muestra el AUTOR – MONTO HECHO – MENSAJE – FECHA CREADO.</w:t>
       </w:r>
     </w:p>
@@ -1383,15 +1453,15 @@
           <w:ilvl w:val="1"/>
           <w:numId w:val="5"/>
         </w:numPr>
-      </w:pPr>
-      <w:r>
-        <w:t xml:space="preserve">Con un link hacia el </w:t>
-      </w:r>
-      <w:r>
-        <w:rPr>
-          <w:highlight w:val="darkGray"/>
-        </w:rPr>
-        <w:t>NEW DONATION</w:t>
+        <w:rPr>
+          <w:highlight w:val="yellow"/>
+        </w:rPr>
+      </w:pPr>
+      <w:r>
+        <w:rPr>
+          <w:highlight w:val="yellow"/>
+        </w:rPr>
+        <w:t>Con un link hacia el NEW DONATION</w:t>
       </w:r>
     </w:p>
     <w:p>
@@ -2903,37 +2973,70 @@
     <w:p>
       <w:pPr>
         <w:pStyle w:val="Heading3"/>
-      </w:pPr>
-      <w:r>
+        <w:rPr>
+          <w:highlight w:val="yellow"/>
+        </w:rPr>
+      </w:pPr>
+      <w:r>
+        <w:rPr>
+          <w:highlight w:val="yellow"/>
+        </w:rPr>
         <w:lastRenderedPageBreak/>
         <w:t>MY DASHBOARD (/</w:t>
       </w:r>
       <w:proofErr w:type="spellStart"/>
       <w:r>
+        <w:rPr>
+          <w:highlight w:val="yellow"/>
+        </w:rPr>
         <w:t>campaigns</w:t>
       </w:r>
       <w:proofErr w:type="spellEnd"/>
       <w:r>
+        <w:rPr>
+          <w:highlight w:val="yellow"/>
+        </w:rPr>
         <w:t>/</w:t>
       </w:r>
       <w:proofErr w:type="spellStart"/>
       <w:r>
+        <w:rPr>
+          <w:highlight w:val="yellow"/>
+        </w:rPr>
         <w:t>dashboard</w:t>
       </w:r>
       <w:proofErr w:type="spellEnd"/>
       <w:r>
+        <w:rPr>
+          <w:highlight w:val="yellow"/>
+        </w:rPr>
         <w:t>)</w:t>
       </w:r>
     </w:p>
-    <w:p/>
-    <w:p>
-      <w:r>
+    <w:p>
+      <w:pPr>
+        <w:rPr>
+          <w:highlight w:val="yellow"/>
+        </w:rPr>
+      </w:pPr>
+    </w:p>
+    <w:p>
+      <w:pPr>
+        <w:rPr>
+          <w:highlight w:val="yellow"/>
+        </w:rPr>
+      </w:pPr>
+      <w:r>
+        <w:rPr>
+          <w:highlight w:val="yellow"/>
+        </w:rPr>
         <w:t xml:space="preserve">Es muy parecido al INDEX solo que se muestran las campañas hechas por el </w:t>
       </w:r>
       <w:proofErr w:type="spellStart"/>
       <w:r>
         <w:rPr>
           <w:i/>
+          <w:highlight w:val="yellow"/>
         </w:rPr>
         <w:t>current</w:t>
       </w:r>
@@ -2941,6 +3044,7 @@
       <w:r>
         <w:rPr>
           <w:i/>
+          <w:highlight w:val="yellow"/>
         </w:rPr>
         <w:t xml:space="preserve"> </w:t>
       </w:r>
@@ -2948,15 +3052,25 @@
       <w:r>
         <w:rPr>
           <w:i/>
+          <w:highlight w:val="yellow"/>
         </w:rPr>
         <w:t>user</w:t>
       </w:r>
       <w:proofErr w:type="spellEnd"/>
       <w:r>
+        <w:rPr>
+          <w:highlight w:val="yellow"/>
+        </w:rPr>
         <w:t xml:space="preserve"> nada más. </w:t>
       </w:r>
     </w:p>
-    <w:p/>
+    <w:p>
+      <w:pPr>
+        <w:rPr>
+          <w:highlight w:val="yellow"/>
+        </w:rPr>
+      </w:pPr>
+    </w:p>
     <w:p>
       <w:pPr>
         <w:pStyle w:val="ListParagraph"/>
@@ -2964,24 +3078,42 @@
           <w:ilvl w:val="0"/>
           <w:numId w:val="9"/>
         </w:numPr>
-      </w:pPr>
-      <w:r>
+        <w:rPr>
+          <w:highlight w:val="yellow"/>
+        </w:rPr>
+      </w:pPr>
+      <w:r>
+        <w:rPr>
+          <w:highlight w:val="yellow"/>
+        </w:rPr>
         <w:t xml:space="preserve">NO tiene un </w:t>
       </w:r>
       <w:proofErr w:type="spellStart"/>
       <w:r>
+        <w:rPr>
+          <w:highlight w:val="yellow"/>
+        </w:rPr>
         <w:t>search</w:t>
       </w:r>
       <w:proofErr w:type="spellEnd"/>
       <w:r>
+        <w:rPr>
+          <w:highlight w:val="yellow"/>
+        </w:rPr>
         <w:t xml:space="preserve"> </w:t>
       </w:r>
       <w:proofErr w:type="spellStart"/>
       <w:r>
+        <w:rPr>
+          <w:highlight w:val="yellow"/>
+        </w:rPr>
         <w:t>field</w:t>
       </w:r>
       <w:proofErr w:type="spellEnd"/>
       <w:r>
+        <w:rPr>
+          <w:highlight w:val="yellow"/>
+        </w:rPr>
         <w:t>.</w:t>
       </w:r>
     </w:p>
@@ -3132,7 +3264,12 @@
         </w:numPr>
       </w:pPr>
       <w:r>
-        <w:t>Se muestra un Link para BORRAR CAMPAÑA después de confirmación.</w:t>
+        <w:t>Se muestra un Link para BORRAR CA</w:t>
+      </w:r>
+      <w:bookmarkStart w:id="0" w:name="_GoBack"/>
+      <w:bookmarkEnd w:id="0"/>
+      <w:r>
+        <w:t>MPAÑA después de confirmación.</w:t>
       </w:r>
     </w:p>
     <w:p/>

</xml_diff>